<commit_message>
Added some documentation to the code.
</commit_message>
<xml_diff>
--- a/Post PC Computing/Links.docx
+++ b/Post PC Computing/Links.docx
@@ -11,6 +11,8 @@
         </w:numPr>
         <w:bidi w:val="0"/>
       </w:pPr>
+      <w:bookmarkStart w:id="0" w:name="_GoBack"/>
+      <w:bookmarkEnd w:id="0"/>
       <w:r>
         <w:rPr>
           <w:u w:val="single"/>
@@ -143,8 +145,53 @@
         <w:pStyle w:val="ListParagraph"/>
         <w:bidi w:val="0"/>
       </w:pPr>
-      <w:bookmarkStart w:id="0" w:name="_GoBack"/>
-      <w:bookmarkEnd w:id="0"/>
+    </w:p>
+    <w:p>
+      <w:pPr>
+        <w:pStyle w:val="ListParagraph"/>
+        <w:numPr>
+          <w:ilvl w:val="0"/>
+          <w:numId w:val="1"/>
+        </w:numPr>
+        <w:bidi w:val="0"/>
+        <w:rPr>
+          <w:rFonts w:ascii="Helvetica" w:hAnsi="Helvetica" w:cs="Helvetica"/>
+          <w:color w:val="000000"/>
+          <w:sz w:val="21"/>
+          <w:szCs w:val="21"/>
+          <w:shd w:val="clear" w:color="auto" w:fill="FFFFFF"/>
+        </w:rPr>
+      </w:pPr>
+      <w:r>
+        <w:rPr>
+          <w:rFonts w:ascii="Helvetica" w:hAnsi="Helvetica" w:cs="Helvetica"/>
+          <w:color w:val="000000"/>
+          <w:sz w:val="21"/>
+          <w:szCs w:val="21"/>
+          <w:shd w:val="clear" w:color="auto" w:fill="FFFFFF"/>
+        </w:rPr>
+        <w:t>Presentation:</w:t>
+      </w:r>
+    </w:p>
+    <w:p>
+      <w:pPr>
+        <w:pStyle w:val="ListParagraph"/>
+        <w:bidi w:val="0"/>
+      </w:pPr>
+      <w:hyperlink r:id="rId7" w:history="1">
+        <w:r>
+          <w:rPr>
+            <w:rStyle w:val="Hyperlink"/>
+          </w:rPr>
+          <w:t>https://drive.google.com/open?id=0B--E3lo0ztfuWWhtbURqZUVGcUU</w:t>
+        </w:r>
+      </w:hyperlink>
+    </w:p>
+    <w:p>
+      <w:pPr>
+        <w:pStyle w:val="ListParagraph"/>
+        <w:bidi w:val="0"/>
+      </w:pPr>
     </w:p>
     <w:sectPr>
       <w:pgSz w:w="11906" w:h="16838"/>

</xml_diff>